<commit_message>
feat: Completed PROG1080 Module 2 A2-3 MDI Text Editor
</commit_message>
<xml_diff>
--- a/Courses/PROG1080 - Structured Project III/Modules/Module 2 - Wireframing and GUIs II/Assignments/A2-3_MDI.docx
+++ b/Courses/PROG1080 - Structured Project III/Modules/Module 2 - Wireframing and GUIs II/Assignments/A2-3_MDI.docx
@@ -11,6 +11,8 @@
           <w:szCs w:val="28"/>
         </w:rPr>
       </w:pPr>
+      <w:bookmarkStart w:id="0" w:name="_Hlk109218899"/>
+      <w:bookmarkEnd w:id="0"/>
       <w:r>
         <w:rPr>
           <w:b/>
@@ -35,10 +37,907 @@
         <w:rPr>
           <w:b/>
           <w:bCs/>
-          <w:sz w:val="28"/>
-          <w:szCs w:val="28"/>
-        </w:rPr>
-      </w:pPr>
+          <w:sz w:val="20"/>
+          <w:szCs w:val="20"/>
+        </w:rPr>
+      </w:pPr>
+      <w:r>
+        <w:rPr>
+          <w:b/>
+          <w:bCs/>
+          <w:sz w:val="20"/>
+          <w:szCs w:val="20"/>
+        </w:rPr>
+        <w:t>New form:</w:t>
+      </w:r>
+    </w:p>
+    <w:p>
+      <w:pPr>
+        <w:rPr>
+          <w:b/>
+          <w:bCs/>
+          <w:sz w:val="28"/>
+          <w:szCs w:val="28"/>
+        </w:rPr>
+      </w:pPr>
+      <w:r>
+        <w:rPr>
+          <w:noProof/>
+        </w:rPr>
+        <w:drawing>
+          <wp:inline distT="0" distB="0" distL="0" distR="0" wp14:anchorId="49EC4D3E" wp14:editId="3B003322">
+            <wp:extent cx="4226331" cy="2609850"/>
+            <wp:effectExtent l="0" t="0" r="3175" b="0"/>
+            <wp:docPr id="1" name="Picture 1" descr="Graphical user interface&#10;&#10;Description automatically generated"/>
+            <wp:cNvGraphicFramePr>
+              <a:graphicFrameLocks xmlns:a="http://schemas.openxmlformats.org/drawingml/2006/main" noChangeAspect="1"/>
+            </wp:cNvGraphicFramePr>
+            <a:graphic xmlns:a="http://schemas.openxmlformats.org/drawingml/2006/main">
+              <a:graphicData uri="http://schemas.openxmlformats.org/drawingml/2006/picture">
+                <pic:pic xmlns:pic="http://schemas.openxmlformats.org/drawingml/2006/picture">
+                  <pic:nvPicPr>
+                    <pic:cNvPr id="1" name="Picture 1" descr="Graphical user interface&#10;&#10;Description automatically generated"/>
+                    <pic:cNvPicPr/>
+                  </pic:nvPicPr>
+                  <pic:blipFill>
+                    <a:blip r:embed="rId4"/>
+                    <a:stretch>
+                      <a:fillRect/>
+                    </a:stretch>
+                  </pic:blipFill>
+                  <pic:spPr>
+                    <a:xfrm>
+                      <a:off x="0" y="0"/>
+                      <a:ext cx="4234607" cy="2614960"/>
+                    </a:xfrm>
+                    <a:prstGeom prst="rect">
+                      <a:avLst/>
+                    </a:prstGeom>
+                  </pic:spPr>
+                </pic:pic>
+              </a:graphicData>
+            </a:graphic>
+          </wp:inline>
+        </w:drawing>
+      </w:r>
+    </w:p>
+    <w:p>
+      <w:pPr>
+        <w:rPr>
+          <w:b/>
+          <w:bCs/>
+          <w:sz w:val="20"/>
+          <w:szCs w:val="20"/>
+        </w:rPr>
+      </w:pPr>
+      <w:r>
+        <w:rPr>
+          <w:b/>
+          <w:bCs/>
+          <w:sz w:val="20"/>
+          <w:szCs w:val="20"/>
+        </w:rPr>
+        <w:t>All functionality:</w:t>
+      </w:r>
+    </w:p>
+    <w:p>
+      <w:pPr>
+        <w:rPr>
+          <w:b/>
+          <w:bCs/>
+          <w:sz w:val="28"/>
+          <w:szCs w:val="28"/>
+        </w:rPr>
+      </w:pPr>
+      <w:r>
+        <w:rPr>
+          <w:noProof/>
+        </w:rPr>
+        <w:drawing>
+          <wp:inline distT="0" distB="0" distL="0" distR="0" wp14:anchorId="76C3AE67" wp14:editId="264A70C2">
+            <wp:extent cx="4095750" cy="2471890"/>
+            <wp:effectExtent l="0" t="0" r="0" b="5080"/>
+            <wp:docPr id="2" name="Picture 2" descr="Graphical user interface, text, application&#10;&#10;Description automatically generated"/>
+            <wp:cNvGraphicFramePr>
+              <a:graphicFrameLocks xmlns:a="http://schemas.openxmlformats.org/drawingml/2006/main" noChangeAspect="1"/>
+            </wp:cNvGraphicFramePr>
+            <a:graphic xmlns:a="http://schemas.openxmlformats.org/drawingml/2006/main">
+              <a:graphicData uri="http://schemas.openxmlformats.org/drawingml/2006/picture">
+                <pic:pic xmlns:pic="http://schemas.openxmlformats.org/drawingml/2006/picture">
+                  <pic:nvPicPr>
+                    <pic:cNvPr id="2" name="Picture 2" descr="Graphical user interface, text, application&#10;&#10;Description automatically generated"/>
+                    <pic:cNvPicPr/>
+                  </pic:nvPicPr>
+                  <pic:blipFill>
+                    <a:blip r:embed="rId5"/>
+                    <a:stretch>
+                      <a:fillRect/>
+                    </a:stretch>
+                  </pic:blipFill>
+                  <pic:spPr>
+                    <a:xfrm>
+                      <a:off x="0" y="0"/>
+                      <a:ext cx="4102518" cy="2475975"/>
+                    </a:xfrm>
+                    <a:prstGeom prst="rect">
+                      <a:avLst/>
+                    </a:prstGeom>
+                  </pic:spPr>
+                </pic:pic>
+              </a:graphicData>
+            </a:graphic>
+          </wp:inline>
+        </w:drawing>
+      </w:r>
+    </w:p>
+    <w:p>
+      <w:pPr>
+        <w:rPr>
+          <w:b/>
+          <w:bCs/>
+          <w:noProof/>
+          <w:sz w:val="20"/>
+          <w:szCs w:val="20"/>
+        </w:rPr>
+      </w:pPr>
+    </w:p>
+    <w:p>
+      <w:pPr>
+        <w:rPr>
+          <w:b/>
+          <w:bCs/>
+          <w:noProof/>
+          <w:sz w:val="20"/>
+          <w:szCs w:val="20"/>
+        </w:rPr>
+      </w:pPr>
+    </w:p>
+    <w:p>
+      <w:pPr>
+        <w:rPr>
+          <w:b/>
+          <w:bCs/>
+          <w:noProof/>
+          <w:sz w:val="20"/>
+          <w:szCs w:val="20"/>
+        </w:rPr>
+      </w:pPr>
+    </w:p>
+    <w:p>
+      <w:pPr>
+        <w:rPr>
+          <w:b/>
+          <w:bCs/>
+          <w:noProof/>
+          <w:sz w:val="20"/>
+          <w:szCs w:val="20"/>
+        </w:rPr>
+      </w:pPr>
+    </w:p>
+    <w:p>
+      <w:pPr>
+        <w:rPr>
+          <w:b/>
+          <w:bCs/>
+          <w:noProof/>
+          <w:sz w:val="20"/>
+          <w:szCs w:val="20"/>
+        </w:rPr>
+      </w:pPr>
+    </w:p>
+    <w:p>
+      <w:pPr>
+        <w:rPr>
+          <w:b/>
+          <w:bCs/>
+          <w:noProof/>
+          <w:sz w:val="20"/>
+          <w:szCs w:val="20"/>
+        </w:rPr>
+      </w:pPr>
+    </w:p>
+    <w:p>
+      <w:pPr>
+        <w:rPr>
+          <w:b/>
+          <w:bCs/>
+          <w:noProof/>
+          <w:sz w:val="20"/>
+          <w:szCs w:val="20"/>
+        </w:rPr>
+      </w:pPr>
+    </w:p>
+    <w:p>
+      <w:pPr>
+        <w:rPr>
+          <w:b/>
+          <w:bCs/>
+          <w:noProof/>
+          <w:sz w:val="20"/>
+          <w:szCs w:val="20"/>
+        </w:rPr>
+      </w:pPr>
+    </w:p>
+    <w:p>
+      <w:pPr>
+        <w:rPr>
+          <w:b/>
+          <w:bCs/>
+          <w:noProof/>
+          <w:sz w:val="20"/>
+          <w:szCs w:val="20"/>
+        </w:rPr>
+      </w:pPr>
+      <w:r>
+        <w:rPr>
+          <w:b/>
+          <w:bCs/>
+          <w:noProof/>
+          <w:sz w:val="20"/>
+          <w:szCs w:val="20"/>
+        </w:rPr>
+        <w:lastRenderedPageBreak/>
+        <w:t>File menu:</w:t>
+      </w:r>
+    </w:p>
+    <w:p>
+      <w:pPr>
+        <w:rPr>
+          <w:b/>
+          <w:bCs/>
+          <w:noProof/>
+          <w:sz w:val="28"/>
+          <w:szCs w:val="28"/>
+        </w:rPr>
+      </w:pPr>
+      <w:r>
+        <w:rPr>
+          <w:b/>
+          <w:bCs/>
+          <w:noProof/>
+          <w:sz w:val="28"/>
+          <w:szCs w:val="28"/>
+        </w:rPr>
+        <w:drawing>
+          <wp:inline distT="0" distB="0" distL="0" distR="0" wp14:anchorId="0716E6DE" wp14:editId="42AF061F">
+            <wp:extent cx="3143250" cy="1828800"/>
+            <wp:effectExtent l="0" t="0" r="0" b="0"/>
+            <wp:docPr id="3" name="Picture 3" descr="A screenshot of a computer&#10;&#10;Description automatically generated"/>
+            <wp:cNvGraphicFramePr>
+              <a:graphicFrameLocks xmlns:a="http://schemas.openxmlformats.org/drawingml/2006/main" noChangeAspect="1"/>
+            </wp:cNvGraphicFramePr>
+            <a:graphic xmlns:a="http://schemas.openxmlformats.org/drawingml/2006/main">
+              <a:graphicData uri="http://schemas.openxmlformats.org/drawingml/2006/picture">
+                <pic:pic xmlns:pic="http://schemas.openxmlformats.org/drawingml/2006/picture">
+                  <pic:nvPicPr>
+                    <pic:cNvPr id="3" name="Picture 3" descr="A screenshot of a computer&#10;&#10;Description automatically generated"/>
+                    <pic:cNvPicPr/>
+                  </pic:nvPicPr>
+                  <pic:blipFill rotWithShape="1">
+                    <a:blip r:embed="rId6" cstate="print">
+                      <a:extLst>
+                        <a:ext uri="{28A0092B-C50C-407E-A947-70E740481C1C}">
+                          <a14:useLocalDpi xmlns:a14="http://schemas.microsoft.com/office/drawing/2010/main" val="0"/>
+                        </a:ext>
+                      </a:extLst>
+                    </a:blip>
+                    <a:srcRect l="18749" t="9687" r="28367" b="35612"/>
+                    <a:stretch/>
+                  </pic:blipFill>
+                  <pic:spPr bwMode="auto">
+                    <a:xfrm>
+                      <a:off x="0" y="0"/>
+                      <a:ext cx="3143250" cy="1828800"/>
+                    </a:xfrm>
+                    <a:prstGeom prst="rect">
+                      <a:avLst/>
+                    </a:prstGeom>
+                    <a:ln>
+                      <a:noFill/>
+                    </a:ln>
+                    <a:extLst>
+                      <a:ext uri="{53640926-AAD7-44D8-BBD7-CCE9431645EC}">
+                        <a14:shadowObscured xmlns:a14="http://schemas.microsoft.com/office/drawing/2010/main"/>
+                      </a:ext>
+                    </a:extLst>
+                  </pic:spPr>
+                </pic:pic>
+              </a:graphicData>
+            </a:graphic>
+          </wp:inline>
+        </w:drawing>
+      </w:r>
+    </w:p>
+    <w:p>
+      <w:pPr>
+        <w:rPr>
+          <w:b/>
+          <w:bCs/>
+          <w:noProof/>
+          <w:sz w:val="20"/>
+          <w:szCs w:val="20"/>
+        </w:rPr>
+      </w:pPr>
+      <w:r>
+        <w:rPr>
+          <w:b/>
+          <w:bCs/>
+          <w:noProof/>
+          <w:sz w:val="20"/>
+          <w:szCs w:val="20"/>
+        </w:rPr>
+        <w:t>Format menu (Size):</w:t>
+      </w:r>
+    </w:p>
+    <w:p>
+      <w:pPr>
+        <w:rPr>
+          <w:b/>
+          <w:bCs/>
+          <w:sz w:val="28"/>
+          <w:szCs w:val="28"/>
+        </w:rPr>
+      </w:pPr>
+      <w:r>
+        <w:rPr>
+          <w:b/>
+          <w:bCs/>
+          <w:noProof/>
+          <w:sz w:val="28"/>
+          <w:szCs w:val="28"/>
+        </w:rPr>
+        <w:drawing>
+          <wp:inline distT="0" distB="0" distL="0" distR="0" wp14:anchorId="040A49FC" wp14:editId="09776863">
+            <wp:extent cx="3124200" cy="1790700"/>
+            <wp:effectExtent l="0" t="0" r="0" b="0"/>
+            <wp:docPr id="4" name="Picture 4" descr="A screenshot of a computer&#10;&#10;Description automatically generated"/>
+            <wp:cNvGraphicFramePr>
+              <a:graphicFrameLocks xmlns:a="http://schemas.openxmlformats.org/drawingml/2006/main" noChangeAspect="1"/>
+            </wp:cNvGraphicFramePr>
+            <a:graphic xmlns:a="http://schemas.openxmlformats.org/drawingml/2006/main">
+              <a:graphicData uri="http://schemas.openxmlformats.org/drawingml/2006/picture">
+                <pic:pic xmlns:pic="http://schemas.openxmlformats.org/drawingml/2006/picture">
+                  <pic:nvPicPr>
+                    <pic:cNvPr id="4" name="Picture 4" descr="A screenshot of a computer&#10;&#10;Description automatically generated"/>
+                    <pic:cNvPicPr/>
+                  </pic:nvPicPr>
+                  <pic:blipFill rotWithShape="1">
+                    <a:blip r:embed="rId7" cstate="print">
+                      <a:extLst>
+                        <a:ext uri="{28A0092B-C50C-407E-A947-70E740481C1C}">
+                          <a14:useLocalDpi xmlns:a14="http://schemas.microsoft.com/office/drawing/2010/main" val="0"/>
+                        </a:ext>
+                      </a:extLst>
+                    </a:blip>
+                    <a:srcRect l="18750" t="9687" r="28686" b="36752"/>
+                    <a:stretch/>
+                  </pic:blipFill>
+                  <pic:spPr bwMode="auto">
+                    <a:xfrm>
+                      <a:off x="0" y="0"/>
+                      <a:ext cx="3124200" cy="1790700"/>
+                    </a:xfrm>
+                    <a:prstGeom prst="rect">
+                      <a:avLst/>
+                    </a:prstGeom>
+                    <a:ln>
+                      <a:noFill/>
+                    </a:ln>
+                    <a:extLst>
+                      <a:ext uri="{53640926-AAD7-44D8-BBD7-CCE9431645EC}">
+                        <a14:shadowObscured xmlns:a14="http://schemas.microsoft.com/office/drawing/2010/main"/>
+                      </a:ext>
+                    </a:extLst>
+                  </pic:spPr>
+                </pic:pic>
+              </a:graphicData>
+            </a:graphic>
+          </wp:inline>
+        </w:drawing>
+      </w:r>
+    </w:p>
+    <w:p>
+      <w:pPr>
+        <w:rPr>
+          <w:b/>
+          <w:bCs/>
+          <w:noProof/>
+          <w:sz w:val="20"/>
+          <w:szCs w:val="20"/>
+        </w:rPr>
+      </w:pPr>
+      <w:r>
+        <w:rPr>
+          <w:b/>
+          <w:bCs/>
+          <w:noProof/>
+          <w:sz w:val="20"/>
+          <w:szCs w:val="20"/>
+        </w:rPr>
+        <w:t>Format menu</w:t>
+      </w:r>
+      <w:r>
+        <w:rPr>
+          <w:b/>
+          <w:bCs/>
+          <w:noProof/>
+          <w:sz w:val="20"/>
+          <w:szCs w:val="20"/>
+        </w:rPr>
+        <w:t xml:space="preserve"> (Fonts)</w:t>
+      </w:r>
+      <w:r>
+        <w:rPr>
+          <w:b/>
+          <w:bCs/>
+          <w:noProof/>
+          <w:sz w:val="20"/>
+          <w:szCs w:val="20"/>
+        </w:rPr>
+        <w:t>:</w:t>
+      </w:r>
+    </w:p>
+    <w:p>
+      <w:pPr>
+        <w:rPr>
+          <w:b/>
+          <w:bCs/>
+          <w:noProof/>
+          <w:sz w:val="28"/>
+          <w:szCs w:val="28"/>
+        </w:rPr>
+      </w:pPr>
+      <w:r>
+        <w:rPr>
+          <w:b/>
+          <w:bCs/>
+          <w:noProof/>
+          <w:sz w:val="28"/>
+          <w:szCs w:val="28"/>
+        </w:rPr>
+        <w:drawing>
+          <wp:inline distT="0" distB="0" distL="0" distR="0" wp14:anchorId="12861816" wp14:editId="3D56AE2D">
+            <wp:extent cx="3105150" cy="1847850"/>
+            <wp:effectExtent l="0" t="0" r="0" b="0"/>
+            <wp:docPr id="5" name="Picture 5" descr="A screenshot of a computer&#10;&#10;Description automatically generated"/>
+            <wp:cNvGraphicFramePr>
+              <a:graphicFrameLocks xmlns:a="http://schemas.openxmlformats.org/drawingml/2006/main" noChangeAspect="1"/>
+            </wp:cNvGraphicFramePr>
+            <a:graphic xmlns:a="http://schemas.openxmlformats.org/drawingml/2006/main">
+              <a:graphicData uri="http://schemas.openxmlformats.org/drawingml/2006/picture">
+                <pic:pic xmlns:pic="http://schemas.openxmlformats.org/drawingml/2006/picture">
+                  <pic:nvPicPr>
+                    <pic:cNvPr id="5" name="Picture 5" descr="A screenshot of a computer&#10;&#10;Description automatically generated"/>
+                    <pic:cNvPicPr/>
+                  </pic:nvPicPr>
+                  <pic:blipFill rotWithShape="1">
+                    <a:blip r:embed="rId8" cstate="print">
+                      <a:extLst>
+                        <a:ext uri="{28A0092B-C50C-407E-A947-70E740481C1C}">
+                          <a14:useLocalDpi xmlns:a14="http://schemas.microsoft.com/office/drawing/2010/main" val="0"/>
+                        </a:ext>
+                      </a:extLst>
+                    </a:blip>
+                    <a:srcRect l="18749" t="7122" r="29007" b="37607"/>
+                    <a:stretch/>
+                  </pic:blipFill>
+                  <pic:spPr bwMode="auto">
+                    <a:xfrm>
+                      <a:off x="0" y="0"/>
+                      <a:ext cx="3105150" cy="1847850"/>
+                    </a:xfrm>
+                    <a:prstGeom prst="rect">
+                      <a:avLst/>
+                    </a:prstGeom>
+                    <a:ln>
+                      <a:noFill/>
+                    </a:ln>
+                    <a:extLst>
+                      <a:ext uri="{53640926-AAD7-44D8-BBD7-CCE9431645EC}">
+                        <a14:shadowObscured xmlns:a14="http://schemas.microsoft.com/office/drawing/2010/main"/>
+                      </a:ext>
+                    </a:extLst>
+                  </pic:spPr>
+                </pic:pic>
+              </a:graphicData>
+            </a:graphic>
+          </wp:inline>
+        </w:drawing>
+      </w:r>
+    </w:p>
+    <w:p>
+      <w:pPr>
+        <w:rPr>
+          <w:b/>
+          <w:bCs/>
+          <w:noProof/>
+          <w:sz w:val="28"/>
+          <w:szCs w:val="28"/>
+        </w:rPr>
+      </w:pPr>
+    </w:p>
+    <w:p>
+      <w:pPr>
+        <w:rPr>
+          <w:b/>
+          <w:bCs/>
+          <w:noProof/>
+          <w:sz w:val="28"/>
+          <w:szCs w:val="28"/>
+        </w:rPr>
+      </w:pPr>
+    </w:p>
+    <w:p>
+      <w:pPr>
+        <w:rPr>
+          <w:b/>
+          <w:bCs/>
+          <w:noProof/>
+          <w:sz w:val="28"/>
+          <w:szCs w:val="28"/>
+        </w:rPr>
+      </w:pPr>
+    </w:p>
+    <w:p>
+      <w:pPr>
+        <w:rPr>
+          <w:b/>
+          <w:bCs/>
+          <w:noProof/>
+          <w:sz w:val="28"/>
+          <w:szCs w:val="28"/>
+        </w:rPr>
+      </w:pPr>
+    </w:p>
+    <w:p>
+      <w:pPr>
+        <w:rPr>
+          <w:b/>
+          <w:bCs/>
+          <w:noProof/>
+          <w:sz w:val="28"/>
+          <w:szCs w:val="28"/>
+        </w:rPr>
+      </w:pPr>
+    </w:p>
+    <w:p>
+      <w:pPr>
+        <w:rPr>
+          <w:b/>
+          <w:bCs/>
+          <w:noProof/>
+          <w:sz w:val="20"/>
+          <w:szCs w:val="20"/>
+        </w:rPr>
+      </w:pPr>
+      <w:r>
+        <w:rPr>
+          <w:b/>
+          <w:bCs/>
+          <w:noProof/>
+          <w:sz w:val="20"/>
+          <w:szCs w:val="20"/>
+        </w:rPr>
+        <w:lastRenderedPageBreak/>
+        <w:t>Format menu</w:t>
+      </w:r>
+      <w:r>
+        <w:rPr>
+          <w:b/>
+          <w:bCs/>
+          <w:noProof/>
+          <w:sz w:val="20"/>
+          <w:szCs w:val="20"/>
+        </w:rPr>
+        <w:t xml:space="preserve"> (Color)</w:t>
+      </w:r>
+      <w:r>
+        <w:rPr>
+          <w:b/>
+          <w:bCs/>
+          <w:noProof/>
+          <w:sz w:val="20"/>
+          <w:szCs w:val="20"/>
+        </w:rPr>
+        <w:t>:</w:t>
+      </w:r>
+    </w:p>
+    <w:p>
+      <w:pPr>
+        <w:rPr>
+          <w:b/>
+          <w:bCs/>
+          <w:noProof/>
+          <w:sz w:val="28"/>
+          <w:szCs w:val="28"/>
+        </w:rPr>
+      </w:pPr>
+      <w:r>
+        <w:rPr>
+          <w:b/>
+          <w:bCs/>
+          <w:noProof/>
+          <w:sz w:val="28"/>
+          <w:szCs w:val="28"/>
+        </w:rPr>
+        <w:drawing>
+          <wp:inline distT="0" distB="0" distL="0" distR="0" wp14:anchorId="0102FEB8" wp14:editId="6AF29994">
+            <wp:extent cx="3114675" cy="1914525"/>
+            <wp:effectExtent l="0" t="0" r="9525" b="9525"/>
+            <wp:docPr id="6" name="Picture 6" descr="A screenshot of a computer&#10;&#10;Description automatically generated"/>
+            <wp:cNvGraphicFramePr>
+              <a:graphicFrameLocks xmlns:a="http://schemas.openxmlformats.org/drawingml/2006/main" noChangeAspect="1"/>
+            </wp:cNvGraphicFramePr>
+            <a:graphic xmlns:a="http://schemas.openxmlformats.org/drawingml/2006/main">
+              <a:graphicData uri="http://schemas.openxmlformats.org/drawingml/2006/picture">
+                <pic:pic xmlns:pic="http://schemas.openxmlformats.org/drawingml/2006/picture">
+                  <pic:nvPicPr>
+                    <pic:cNvPr id="6" name="Picture 6" descr="A screenshot of a computer&#10;&#10;Description automatically generated"/>
+                    <pic:cNvPicPr/>
+                  </pic:nvPicPr>
+                  <pic:blipFill rotWithShape="1">
+                    <a:blip r:embed="rId9" cstate="print">
+                      <a:extLst>
+                        <a:ext uri="{28A0092B-C50C-407E-A947-70E740481C1C}">
+                          <a14:useLocalDpi xmlns:a14="http://schemas.microsoft.com/office/drawing/2010/main" val="0"/>
+                        </a:ext>
+                      </a:extLst>
+                    </a:blip>
+                    <a:srcRect l="18430" t="6553" r="29166" b="36183"/>
+                    <a:stretch/>
+                  </pic:blipFill>
+                  <pic:spPr bwMode="auto">
+                    <a:xfrm>
+                      <a:off x="0" y="0"/>
+                      <a:ext cx="3114675" cy="1914525"/>
+                    </a:xfrm>
+                    <a:prstGeom prst="rect">
+                      <a:avLst/>
+                    </a:prstGeom>
+                    <a:ln>
+                      <a:noFill/>
+                    </a:ln>
+                    <a:extLst>
+                      <a:ext uri="{53640926-AAD7-44D8-BBD7-CCE9431645EC}">
+                        <a14:shadowObscured xmlns:a14="http://schemas.microsoft.com/office/drawing/2010/main"/>
+                      </a:ext>
+                    </a:extLst>
+                  </pic:spPr>
+                </pic:pic>
+              </a:graphicData>
+            </a:graphic>
+          </wp:inline>
+        </w:drawing>
+      </w:r>
+    </w:p>
+    <w:p>
+      <w:pPr>
+        <w:rPr>
+          <w:b/>
+          <w:bCs/>
+          <w:noProof/>
+          <w:sz w:val="20"/>
+          <w:szCs w:val="20"/>
+        </w:rPr>
+      </w:pPr>
+      <w:r>
+        <w:rPr>
+          <w:b/>
+          <w:bCs/>
+          <w:noProof/>
+          <w:sz w:val="20"/>
+          <w:szCs w:val="20"/>
+        </w:rPr>
+        <w:t>Window with all open rich text docs:</w:t>
+      </w:r>
+    </w:p>
+    <w:p>
+      <w:pPr>
+        <w:rPr>
+          <w:b/>
+          <w:bCs/>
+          <w:noProof/>
+          <w:sz w:val="20"/>
+          <w:szCs w:val="20"/>
+        </w:rPr>
+      </w:pPr>
+      <w:r>
+        <w:rPr>
+          <w:b/>
+          <w:bCs/>
+          <w:noProof/>
+          <w:sz w:val="28"/>
+          <w:szCs w:val="28"/>
+        </w:rPr>
+        <w:drawing>
+          <wp:inline distT="0" distB="0" distL="0" distR="0" wp14:anchorId="30B1D502" wp14:editId="3145761C">
+            <wp:extent cx="3181350" cy="1914525"/>
+            <wp:effectExtent l="0" t="0" r="0" b="9525"/>
+            <wp:docPr id="8" name="Picture 8" descr="A picture containing text, screenshot, monitor, indoor&#10;&#10;Description automatically generated"/>
+            <wp:cNvGraphicFramePr>
+              <a:graphicFrameLocks xmlns:a="http://schemas.openxmlformats.org/drawingml/2006/main" noChangeAspect="1"/>
+            </wp:cNvGraphicFramePr>
+            <a:graphic xmlns:a="http://schemas.openxmlformats.org/drawingml/2006/main">
+              <a:graphicData uri="http://schemas.openxmlformats.org/drawingml/2006/picture">
+                <pic:pic xmlns:pic="http://schemas.openxmlformats.org/drawingml/2006/picture">
+                  <pic:nvPicPr>
+                    <pic:cNvPr id="8" name="Picture 8" descr="A picture containing text, screenshot, monitor, indoor&#10;&#10;Description automatically generated"/>
+                    <pic:cNvPicPr/>
+                  </pic:nvPicPr>
+                  <pic:blipFill rotWithShape="1">
+                    <a:blip r:embed="rId10" cstate="print">
+                      <a:extLst>
+                        <a:ext uri="{28A0092B-C50C-407E-A947-70E740481C1C}">
+                          <a14:useLocalDpi xmlns:a14="http://schemas.microsoft.com/office/drawing/2010/main" val="0"/>
+                        </a:ext>
+                      </a:extLst>
+                    </a:blip>
+                    <a:srcRect l="17949" t="7122" r="28525" b="35613"/>
+                    <a:stretch/>
+                  </pic:blipFill>
+                  <pic:spPr bwMode="auto">
+                    <a:xfrm>
+                      <a:off x="0" y="0"/>
+                      <a:ext cx="3181350" cy="1914525"/>
+                    </a:xfrm>
+                    <a:prstGeom prst="rect">
+                      <a:avLst/>
+                    </a:prstGeom>
+                    <a:ln>
+                      <a:noFill/>
+                    </a:ln>
+                    <a:extLst>
+                      <a:ext uri="{53640926-AAD7-44D8-BBD7-CCE9431645EC}">
+                        <a14:shadowObscured xmlns:a14="http://schemas.microsoft.com/office/drawing/2010/main"/>
+                      </a:ext>
+                    </a:extLst>
+                  </pic:spPr>
+                </pic:pic>
+              </a:graphicData>
+            </a:graphic>
+          </wp:inline>
+        </w:drawing>
+      </w:r>
+    </w:p>
+    <w:p>
+      <w:pPr>
+        <w:rPr>
+          <w:b/>
+          <w:bCs/>
+          <w:noProof/>
+          <w:sz w:val="20"/>
+          <w:szCs w:val="20"/>
+        </w:rPr>
+      </w:pPr>
+      <w:r>
+        <w:rPr>
+          <w:b/>
+          <w:bCs/>
+          <w:noProof/>
+          <w:sz w:val="20"/>
+          <w:szCs w:val="20"/>
+        </w:rPr>
+        <w:t>Open function going to MyDocuments:</w:t>
+      </w:r>
+      <w:r>
+        <w:rPr>
+          <w:b/>
+          <w:bCs/>
+          <w:noProof/>
+          <w:sz w:val="28"/>
+          <w:szCs w:val="28"/>
+        </w:rPr>
+        <w:t xml:space="preserve"> </w:t>
+      </w:r>
+    </w:p>
+    <w:p>
+      <w:pPr>
+        <w:rPr>
+          <w:b/>
+          <w:bCs/>
+          <w:noProof/>
+          <w:sz w:val="28"/>
+          <w:szCs w:val="28"/>
+        </w:rPr>
+      </w:pPr>
+      <w:r>
+        <w:rPr>
+          <w:b/>
+          <w:bCs/>
+          <w:noProof/>
+          <w:sz w:val="28"/>
+          <w:szCs w:val="28"/>
+        </w:rPr>
+        <w:drawing>
+          <wp:inline distT="0" distB="0" distL="0" distR="0" wp14:anchorId="6CC405AF" wp14:editId="6241B403">
+            <wp:extent cx="3657600" cy="1962150"/>
+            <wp:effectExtent l="0" t="0" r="0" b="0"/>
+            <wp:docPr id="7" name="Picture 7" descr="A screenshot of a computer&#10;&#10;Description automatically generated with medium confidence"/>
+            <wp:cNvGraphicFramePr>
+              <a:graphicFrameLocks xmlns:a="http://schemas.openxmlformats.org/drawingml/2006/main" noChangeAspect="1"/>
+            </wp:cNvGraphicFramePr>
+            <a:graphic xmlns:a="http://schemas.openxmlformats.org/drawingml/2006/main">
+              <a:graphicData uri="http://schemas.openxmlformats.org/drawingml/2006/picture">
+                <pic:pic xmlns:pic="http://schemas.openxmlformats.org/drawingml/2006/picture">
+                  <pic:nvPicPr>
+                    <pic:cNvPr id="7" name="Picture 7" descr="A screenshot of a computer&#10;&#10;Description automatically generated with medium confidence"/>
+                    <pic:cNvPicPr/>
+                  </pic:nvPicPr>
+                  <pic:blipFill rotWithShape="1">
+                    <a:blip r:embed="rId11" cstate="print">
+                      <a:extLst>
+                        <a:ext uri="{28A0092B-C50C-407E-A947-70E740481C1C}">
+                          <a14:useLocalDpi xmlns:a14="http://schemas.microsoft.com/office/drawing/2010/main" val="0"/>
+                        </a:ext>
+                      </a:extLst>
+                    </a:blip>
+                    <a:srcRect l="18430" t="6553" r="20032" b="34758"/>
+                    <a:stretch/>
+                  </pic:blipFill>
+                  <pic:spPr bwMode="auto">
+                    <a:xfrm>
+                      <a:off x="0" y="0"/>
+                      <a:ext cx="3657600" cy="1962150"/>
+                    </a:xfrm>
+                    <a:prstGeom prst="rect">
+                      <a:avLst/>
+                    </a:prstGeom>
+                    <a:ln>
+                      <a:noFill/>
+                    </a:ln>
+                    <a:extLst>
+                      <a:ext uri="{53640926-AAD7-44D8-BBD7-CCE9431645EC}">
+                        <a14:shadowObscured xmlns:a14="http://schemas.microsoft.com/office/drawing/2010/main"/>
+                      </a:ext>
+                    </a:extLst>
+                  </pic:spPr>
+                </pic:pic>
+              </a:graphicData>
+            </a:graphic>
+          </wp:inline>
+        </w:drawing>
+      </w:r>
+    </w:p>
+    <w:p>
+      <w:pPr>
+        <w:rPr>
+          <w:b/>
+          <w:bCs/>
+          <w:sz w:val="28"/>
+          <w:szCs w:val="28"/>
+        </w:rPr>
+      </w:pPr>
+    </w:p>
+    <w:p>
+      <w:pPr>
+        <w:rPr>
+          <w:b/>
+          <w:bCs/>
+          <w:sz w:val="28"/>
+          <w:szCs w:val="28"/>
+        </w:rPr>
+      </w:pPr>
+      <w:r>
+        <w:rPr>
+          <w:b/>
+          <w:bCs/>
+          <w:sz w:val="28"/>
+          <w:szCs w:val="28"/>
+        </w:rPr>
+        <w:t xml:space="preserve">GitHub link:   </w:t>
+      </w:r>
+      <w:hyperlink r:id="rId12" w:history="1">
+        <w:r>
+          <w:rPr>
+            <w:rStyle w:val="Hyperlink"/>
+            <w:b/>
+            <w:bCs/>
+            <w:sz w:val="28"/>
+            <w:szCs w:val="28"/>
+          </w:rPr>
+          <w:t>https://github.com/RyanLBuchanan/MDITextEditor</w:t>
+        </w:r>
+      </w:hyperlink>
     </w:p>
     <w:p>
       <w:pPr>
@@ -458,6 +1357,7 @@
   <w:style w:type="paragraph" w:default="1" w:styleId="Normal">
     <w:name w:val="Normal"/>
     <w:qFormat/>
+    <w:rsid w:val="00813D22"/>
   </w:style>
   <w:style w:type="character" w:default="1" w:styleId="DefaultParagraphFont">
     <w:name w:val="Default Paragraph Font"/>
@@ -485,6 +1385,29 @@
     <w:uiPriority w:val="99"/>
     <w:semiHidden/>
     <w:unhideWhenUsed/>
+  </w:style>
+  <w:style w:type="character" w:styleId="Hyperlink">
+    <w:name w:val="Hyperlink"/>
+    <w:basedOn w:val="DefaultParagraphFont"/>
+    <w:uiPriority w:val="99"/>
+    <w:unhideWhenUsed/>
+    <w:rsid w:val="001C1B41"/>
+    <w:rPr>
+      <w:color w:val="0563C1" w:themeColor="hyperlink"/>
+      <w:u w:val="single"/>
+    </w:rPr>
+  </w:style>
+  <w:style w:type="character" w:styleId="UnresolvedMention">
+    <w:name w:val="Unresolved Mention"/>
+    <w:basedOn w:val="DefaultParagraphFont"/>
+    <w:uiPriority w:val="99"/>
+    <w:semiHidden/>
+    <w:unhideWhenUsed/>
+    <w:rsid w:val="001C1B41"/>
+    <w:rPr>
+      <w:color w:val="605E5C"/>
+      <w:shd w:val="clear" w:color="auto" w:fill="E1DFDD"/>
+    </w:rPr>
   </w:style>
 </w:styles>
 </file>

</xml_diff>